<commit_message>
Remove English names in docx
</commit_message>
<xml_diff>
--- a/Порождающие.docx
+++ b/Порождающие.docx
@@ -198,7 +198,7 @@
             </w:rPr>
             <w:fldChar w:fldCharType="separate"/>
           </w:r>
-          <w:hyperlink w:anchor="_Toc100605461" w:history="1">
+          <w:hyperlink w:anchor="_Toc106958734" w:history="1">
             <w:r>
               <w:rPr>
                 <w:rStyle w:val="a4"/>
@@ -227,7 +227,7 @@
                 <w:noProof/>
                 <w:webHidden/>
               </w:rPr>
-              <w:instrText xml:space="preserve"> PAGEREF _Toc100605461 \h </w:instrText>
+              <w:instrText xml:space="preserve"> PAGEREF _Toc106958734 \h </w:instrText>
             </w:r>
             <w:r>
               <w:rPr>
@@ -270,7 +270,7 @@
               <w:lang w:eastAsia="ru-RU"/>
             </w:rPr>
           </w:pPr>
-          <w:hyperlink w:anchor="_Toc100605462" w:history="1">
+          <w:hyperlink w:anchor="_Toc106958735" w:history="1">
             <w:r>
               <w:rPr>
                 <w:rStyle w:val="a4"/>
@@ -299,7 +299,7 @@
                 <w:noProof/>
                 <w:webHidden/>
               </w:rPr>
-              <w:instrText xml:space="preserve"> PAGEREF _Toc100605462 \h </w:instrText>
+              <w:instrText xml:space="preserve"> PAGEREF _Toc106958735 \h </w:instrText>
             </w:r>
             <w:r>
               <w:rPr>
@@ -342,7 +342,7 @@
               <w:lang w:eastAsia="ru-RU"/>
             </w:rPr>
           </w:pPr>
-          <w:hyperlink w:anchor="_Toc100605463" w:history="1">
+          <w:hyperlink w:anchor="_Toc106958736" w:history="1">
             <w:r>
               <w:rPr>
                 <w:rStyle w:val="a4"/>
@@ -371,7 +371,7 @@
                 <w:noProof/>
                 <w:webHidden/>
               </w:rPr>
-              <w:instrText xml:space="preserve"> PAGEREF _Toc100605463 \h </w:instrText>
+              <w:instrText xml:space="preserve"> PAGEREF _Toc106958736 \h </w:instrText>
             </w:r>
             <w:r>
               <w:rPr>
@@ -414,7 +414,7 @@
               <w:lang w:eastAsia="ru-RU"/>
             </w:rPr>
           </w:pPr>
-          <w:hyperlink w:anchor="_Toc100605464" w:history="1">
+          <w:hyperlink w:anchor="_Toc106958737" w:history="1">
             <w:r>
               <w:rPr>
                 <w:rStyle w:val="a4"/>
@@ -422,36 +422,7 @@
                 <w:b/>
                 <w:noProof/>
               </w:rPr>
-              <w:t>Нюансы</w:t>
-            </w:r>
-            <w:r>
-              <w:rPr>
-                <w:rStyle w:val="a4"/>
-                <w:rFonts w:cstheme="minorHAnsi"/>
-                <w:b/>
-                <w:noProof/>
-                <w:lang w:val="en-US"/>
-              </w:rPr>
-              <w:t xml:space="preserve"> Factory Method </w:t>
-            </w:r>
-            <w:r>
-              <w:rPr>
-                <w:rStyle w:val="a4"/>
-                <w:rFonts w:cstheme="minorHAnsi"/>
-                <w:b/>
-                <w:noProof/>
-              </w:rPr>
-              <w:t>и</w:t>
-            </w:r>
-            <w:r>
-              <w:rPr>
-                <w:rStyle w:val="a4"/>
-                <w:rFonts w:cstheme="minorHAnsi"/>
-                <w:b/>
-                <w:noProof/>
-                <w:lang w:val="en-US"/>
-              </w:rPr>
-              <w:t xml:space="preserve"> Abstract Factory</w:t>
+              <w:t>Нюансы Фабричного метода и Абстрактной фабрики</w:t>
             </w:r>
             <w:r>
               <w:rPr>
@@ -472,7 +443,7 @@
                 <w:noProof/>
                 <w:webHidden/>
               </w:rPr>
-              <w:instrText xml:space="preserve"> PAGEREF _Toc100605464 \h </w:instrText>
+              <w:instrText xml:space="preserve"> PAGEREF _Toc106958737 \h </w:instrText>
             </w:r>
             <w:r>
               <w:rPr>
@@ -492,7 +463,7 @@
                 <w:noProof/>
                 <w:webHidden/>
               </w:rPr>
-              <w:t>12</w:t>
+              <w:t>14</w:t>
             </w:r>
             <w:r>
               <w:rPr>
@@ -502,8 +473,6 @@
               <w:fldChar w:fldCharType="end"/>
             </w:r>
           </w:hyperlink>
-        </w:p>
-        <w:p>
           <w:r>
             <w:rPr>
               <w:bCs/>
@@ -536,7 +505,7 @@
           <w:szCs w:val="28"/>
         </w:rPr>
       </w:pPr>
-      <w:bookmarkStart w:id="0" w:name="_Toc100605461"/>
+      <w:bookmarkStart w:id="0" w:name="_Toc106958734"/>
       <w:r>
         <w:rPr>
           <w:rFonts w:asciiTheme="minorHAnsi" w:hAnsiTheme="minorHAnsi" w:cstheme="minorHAnsi"/>
@@ -818,7 +787,7 @@
           <w:szCs w:val="28"/>
         </w:rPr>
       </w:pPr>
-      <w:bookmarkStart w:id="1" w:name="_Toc100605462"/>
+      <w:bookmarkStart w:id="1" w:name="_Toc106958735"/>
       <w:r>
         <w:rPr>
           <w:rFonts w:asciiTheme="minorHAnsi" w:hAnsiTheme="minorHAnsi" w:cstheme="minorHAnsi"/>
@@ -1013,7 +982,28 @@
           <w:sz w:val="28"/>
           <w:szCs w:val="28"/>
         </w:rPr>
-        <w:t xml:space="preserve">Использование паттерна </w:t>
+        <w:t>Использование паттерна</w:t>
+      </w:r>
+      <w:r>
+        <w:rPr>
+          <w:sz w:val="28"/>
+          <w:szCs w:val="28"/>
+        </w:rPr>
+        <w:t xml:space="preserve"> Фабричный метод</w:t>
+      </w:r>
+      <w:r>
+        <w:rPr>
+          <w:sz w:val="28"/>
+          <w:szCs w:val="28"/>
+        </w:rPr>
+        <w:t xml:space="preserve"> </w:t>
+      </w:r>
+      <w:r>
+        <w:rPr>
+          <w:sz w:val="28"/>
+          <w:szCs w:val="28"/>
+        </w:rPr>
+        <w:t>(</w:t>
       </w:r>
       <w:r>
         <w:rPr>
@@ -1027,21 +1017,14 @@
           <w:sz w:val="28"/>
           <w:szCs w:val="28"/>
         </w:rPr>
-        <w:t xml:space="preserve"> (</w:t>
-      </w:r>
-      <w:r>
-        <w:rPr>
-          <w:sz w:val="28"/>
-          <w:szCs w:val="28"/>
-        </w:rPr>
-        <w:t>фабричный метод</w:t>
-      </w:r>
-      <w:r>
-        <w:rPr>
-          <w:sz w:val="28"/>
-          <w:szCs w:val="28"/>
-        </w:rPr>
-        <w:t>) целесообразно если:</w:t>
+        <w:t>)</w:t>
+      </w:r>
+      <w:r>
+        <w:rPr>
+          <w:sz w:val="28"/>
+          <w:szCs w:val="28"/>
+        </w:rPr>
+        <w:t xml:space="preserve"> целесообразно если:</w:t>
       </w:r>
     </w:p>
     <w:p>
@@ -2253,7 +2236,7 @@
           <w:szCs w:val="28"/>
         </w:rPr>
       </w:pPr>
-      <w:bookmarkStart w:id="2" w:name="_Toc100605463"/>
+      <w:bookmarkStart w:id="2" w:name="_Toc106958736"/>
       <w:r>
         <w:rPr>
           <w:rFonts w:asciiTheme="minorHAnsi" w:hAnsiTheme="minorHAnsi" w:cstheme="minorHAnsi"/>
@@ -2451,6 +2434,13 @@
         </w:rPr>
         <w:t xml:space="preserve">Использование паттерна </w:t>
       </w:r>
+      <w:r>
+        <w:rPr>
+          <w:sz w:val="28"/>
+          <w:szCs w:val="28"/>
+        </w:rPr>
+        <w:t>Абстрактная фабрика (</w:t>
+      </w:r>
       <w:proofErr w:type="spellStart"/>
       <w:r>
         <w:rPr>
@@ -2465,7 +2455,21 @@
           <w:sz w:val="28"/>
           <w:szCs w:val="28"/>
         </w:rPr>
-        <w:t xml:space="preserve"> Factory (абстрактная фабрика) целесообразно если:</w:t>
+        <w:t xml:space="preserve"> Factory</w:t>
+      </w:r>
+      <w:r>
+        <w:rPr>
+          <w:sz w:val="28"/>
+          <w:szCs w:val="28"/>
+        </w:rPr>
+        <w:t xml:space="preserve">) </w:t>
+      </w:r>
+      <w:r>
+        <w:rPr>
+          <w:sz w:val="28"/>
+          <w:szCs w:val="28"/>
+        </w:rPr>
+        <w:t>целесообразно если:</w:t>
       </w:r>
     </w:p>
     <w:p>
@@ -3384,21 +3388,40 @@
         </w:rPr>
         <w:t xml:space="preserve"> Если продукты некоторого семейства спроектированы для совместного использования, то важно, чтобы приложение в каждый момент времени работало только с продуктами единственного семейства. Класс </w:t>
       </w:r>
-      <w:proofErr w:type="spellStart"/>
-      <w:r>
-        <w:rPr>
-          <w:sz w:val="28"/>
-          <w:szCs w:val="28"/>
-        </w:rPr>
-        <w:t>AbstractFactory</w:t>
-      </w:r>
-      <w:proofErr w:type="spellEnd"/>
-      <w:r>
-        <w:rPr>
-          <w:sz w:val="28"/>
-          <w:szCs w:val="28"/>
-        </w:rPr>
-        <w:t xml:space="preserve"> позволяет легко соблюсти это ограничение;</w:t>
+      <w:r>
+        <w:rPr>
+          <w:sz w:val="28"/>
+          <w:szCs w:val="28"/>
+        </w:rPr>
+        <w:t>Абстрактной</w:t>
+      </w:r>
+      <w:r>
+        <w:rPr>
+          <w:sz w:val="28"/>
+          <w:szCs w:val="28"/>
+        </w:rPr>
+        <w:t xml:space="preserve"> ф</w:t>
+      </w:r>
+      <w:r>
+        <w:rPr>
+          <w:sz w:val="28"/>
+          <w:szCs w:val="28"/>
+        </w:rPr>
+        <w:t>абрики</w:t>
+      </w:r>
+      <w:r>
+        <w:rPr>
+          <w:sz w:val="28"/>
+          <w:szCs w:val="28"/>
+        </w:rPr>
+        <w:t xml:space="preserve"> </w:t>
+      </w:r>
+      <w:r>
+        <w:rPr>
+          <w:sz w:val="28"/>
+          <w:szCs w:val="28"/>
+        </w:rPr>
+        <w:t>позволяет легко соблюсти это ограничение;</w:t>
       </w:r>
     </w:p>
     <w:p>
@@ -3950,16 +3973,27 @@
         </w:rPr>
         <w:t xml:space="preserve"> Расширение абстрактной фабрики для изготовления новых видов продуктов - непростая задача. Интерфейс </w:t>
       </w:r>
-      <w:proofErr w:type="spellStart"/>
-      <w:r>
-        <w:rPr>
-          <w:i/>
-          <w:sz w:val="28"/>
-          <w:szCs w:val="28"/>
-        </w:rPr>
-        <w:t>AbstractFactory</w:t>
-      </w:r>
-      <w:proofErr w:type="spellEnd"/>
+      <w:r>
+        <w:rPr>
+          <w:sz w:val="28"/>
+          <w:szCs w:val="28"/>
+        </w:rPr>
+        <w:t>Абстрактной</w:t>
+      </w:r>
+      <w:r>
+        <w:rPr>
+          <w:sz w:val="28"/>
+          <w:szCs w:val="28"/>
+        </w:rPr>
+        <w:t xml:space="preserve"> ф</w:t>
+      </w:r>
+      <w:r>
+        <w:rPr>
+          <w:sz w:val="28"/>
+          <w:szCs w:val="28"/>
+        </w:rPr>
+        <w:t>абрики</w:t>
+      </w:r>
       <w:r>
         <w:rPr>
           <w:sz w:val="28"/>
@@ -3967,22 +4001,40 @@
         </w:rPr>
         <w:t xml:space="preserve"> фиксирует набор продуктов, которые можно создать. Для поддержки новых продуктов необходимо расширить интерфейс фабрики, то есть изменить класс </w:t>
       </w:r>
-      <w:proofErr w:type="spellStart"/>
-      <w:r>
-        <w:rPr>
-          <w:i/>
-          <w:sz w:val="28"/>
-          <w:szCs w:val="28"/>
-        </w:rPr>
-        <w:t>AbstractFactory</w:t>
-      </w:r>
-      <w:proofErr w:type="spellEnd"/>
-      <w:r>
-        <w:rPr>
-          <w:sz w:val="28"/>
-          <w:szCs w:val="28"/>
-        </w:rPr>
-        <w:t xml:space="preserve"> и все его подклассы.</w:t>
+      <w:r>
+        <w:rPr>
+          <w:sz w:val="28"/>
+          <w:szCs w:val="28"/>
+        </w:rPr>
+        <w:t>Абстрактной</w:t>
+      </w:r>
+      <w:r>
+        <w:rPr>
+          <w:sz w:val="28"/>
+          <w:szCs w:val="28"/>
+        </w:rPr>
+        <w:t xml:space="preserve"> ф</w:t>
+      </w:r>
+      <w:r>
+        <w:rPr>
+          <w:sz w:val="28"/>
+          <w:szCs w:val="28"/>
+        </w:rPr>
+        <w:t>абрики</w:t>
+      </w:r>
+      <w:r>
+        <w:rPr>
+          <w:sz w:val="28"/>
+          <w:szCs w:val="28"/>
+        </w:rPr>
+        <w:t xml:space="preserve"> </w:t>
+      </w:r>
+      <w:r>
+        <w:rPr>
+          <w:sz w:val="28"/>
+          <w:szCs w:val="28"/>
+        </w:rPr>
+        <w:t>и все его подклассы.</w:t>
       </w:r>
     </w:p>
     <w:p>
@@ -4017,7 +4069,7 @@
           <w:sz w:val="28"/>
           <w:szCs w:val="28"/>
         </w:rPr>
-        <w:t>Abstract Factory</w:t>
+        <w:t>Абстрактной фабрики</w:t>
       </w:r>
     </w:p>
     <w:p>
@@ -4228,7 +4280,15 @@
           <w:sz w:val="28"/>
           <w:szCs w:val="28"/>
         </w:rPr>
-        <w:t xml:space="preserve"> для Abstract Factory</w:t>
+        <w:t xml:space="preserve"> для </w:t>
+      </w:r>
+      <w:r>
+        <w:rPr>
+          <w:b/>
+          <w:sz w:val="28"/>
+          <w:szCs w:val="28"/>
+        </w:rPr>
+        <w:t>Абстрактной фабрики</w:t>
       </w:r>
     </w:p>
     <w:p>
@@ -4255,21 +4315,19 @@
         </w:rPr>
         <w:t xml:space="preserve">Приведем реализацию паттерна </w:t>
       </w:r>
-      <w:proofErr w:type="spellStart"/>
-      <w:r>
-        <w:rPr>
-          <w:sz w:val="28"/>
-          <w:szCs w:val="28"/>
-        </w:rPr>
-        <w:t>Abstract</w:t>
-      </w:r>
-      <w:proofErr w:type="spellEnd"/>
-      <w:r>
-        <w:rPr>
-          <w:sz w:val="28"/>
-          <w:szCs w:val="28"/>
-        </w:rPr>
-        <w:t xml:space="preserve"> Factory </w:t>
+      <w:r>
+        <w:rPr>
+          <w:sz w:val="28"/>
+          <w:szCs w:val="28"/>
+        </w:rPr>
+        <w:t>Абстрактной фабрики</w:t>
+      </w:r>
+      <w:r>
+        <w:rPr>
+          <w:sz w:val="28"/>
+          <w:szCs w:val="28"/>
+        </w:rPr>
+        <w:t xml:space="preserve"> </w:t>
       </w:r>
       <w:r>
         <w:rPr>
@@ -16352,7 +16410,6 @@
           <w:lang w:val="en-US"/>
         </w:rPr>
       </w:pPr>
-      <w:bookmarkStart w:id="4" w:name="_Toc100605464"/>
     </w:p>
     <w:p>
       <w:pPr>
@@ -16364,9 +16421,9 @@
           <w:color w:val="000000" w:themeColor="text1"/>
           <w:sz w:val="28"/>
           <w:szCs w:val="28"/>
-          <w:lang w:val="en-US"/>
-        </w:rPr>
-      </w:pPr>
+        </w:rPr>
+      </w:pPr>
+      <w:bookmarkStart w:id="4" w:name="_Toc106958737"/>
       <w:r>
         <w:rPr>
           <w:rFonts w:asciiTheme="minorHAnsi" w:hAnsiTheme="minorHAnsi" w:cstheme="minorHAnsi"/>
@@ -16384,7 +16441,6 @@
           <w:color w:val="000000" w:themeColor="text1"/>
           <w:sz w:val="28"/>
           <w:szCs w:val="28"/>
-          <w:lang w:val="en-US"/>
         </w:rPr>
         <w:t xml:space="preserve"> </w:t>
       </w:r>
@@ -16395,9 +16451,8 @@
           <w:color w:val="000000" w:themeColor="text1"/>
           <w:sz w:val="28"/>
           <w:szCs w:val="28"/>
-          <w:lang w:val="en-US"/>
-        </w:rPr>
-        <w:t xml:space="preserve">Factory Method </w:t>
+        </w:rPr>
+        <w:t xml:space="preserve">Фабричного метода </w:t>
       </w:r>
       <w:r>
         <w:rPr>
@@ -16416,7 +16471,6 @@
           <w:color w:val="000000" w:themeColor="text1"/>
           <w:sz w:val="28"/>
           <w:szCs w:val="28"/>
-          <w:lang w:val="en-US"/>
         </w:rPr>
         <w:t xml:space="preserve"> </w:t>
       </w:r>
@@ -16427,19 +16481,12 @@
           <w:color w:val="000000" w:themeColor="text1"/>
           <w:sz w:val="28"/>
           <w:szCs w:val="28"/>
-          <w:lang w:val="en-US"/>
-        </w:rPr>
-        <w:t>Abstract Factory</w:t>
+        </w:rPr>
+        <w:t>Абстрактной фабрики</w:t>
       </w:r>
       <w:bookmarkEnd w:id="4"/>
     </w:p>
-    <w:p>
-      <w:pPr>
-        <w:rPr>
-          <w:lang w:val="en-US"/>
-        </w:rPr>
-      </w:pPr>
-    </w:p>
+    <w:p/>
     <w:p>
       <w:pPr>
         <w:pStyle w:val="a5"/>
@@ -17626,6 +17673,7 @@
         </w:rPr>
       </w:pPr>
       <w:bookmarkStart w:id="6" w:name="_Toc106830352"/>
+      <w:bookmarkStart w:id="7" w:name="_Toc106958738"/>
       <w:r>
         <w:rPr>
           <w:rFonts w:asciiTheme="minorHAnsi" w:hAnsiTheme="minorHAnsi" w:cstheme="minorHAnsi"/>
@@ -17658,6 +17706,7 @@
         <w:t>Прототип</w:t>
       </w:r>
       <w:bookmarkEnd w:id="6"/>
+      <w:bookmarkEnd w:id="7"/>
     </w:p>
     <w:p>
       <w:pPr>
@@ -17752,6 +17801,13 @@
         <w:rPr>
           <w:sz w:val="28"/>
           <w:szCs w:val="28"/>
+        </w:rPr>
+        <w:t>Прототип (</w:t>
+      </w:r>
+      <w:r>
+        <w:rPr>
+          <w:sz w:val="28"/>
+          <w:szCs w:val="28"/>
           <w:lang w:val="en-US"/>
         </w:rPr>
         <w:t>Prototype</w:t>
@@ -17761,21 +17817,14 @@
           <w:sz w:val="28"/>
           <w:szCs w:val="28"/>
         </w:rPr>
-        <w:t xml:space="preserve"> (</w:t>
-      </w:r>
-      <w:r>
-        <w:rPr>
-          <w:sz w:val="28"/>
-          <w:szCs w:val="28"/>
-        </w:rPr>
-        <w:t>прототип</w:t>
-      </w:r>
-      <w:r>
-        <w:rPr>
-          <w:sz w:val="28"/>
-          <w:szCs w:val="28"/>
-        </w:rPr>
-        <w:t>) целесообразно если:</w:t>
+        <w:t>)</w:t>
+      </w:r>
+      <w:r>
+        <w:rPr>
+          <w:sz w:val="28"/>
+          <w:szCs w:val="28"/>
+        </w:rPr>
+        <w:t xml:space="preserve"> целесообразно если:</w:t>
       </w:r>
     </w:p>
     <w:p>
@@ -18415,7 +18464,8 @@
           <w:szCs w:val="28"/>
         </w:rPr>
       </w:pPr>
-      <w:bookmarkStart w:id="7" w:name="_Toc106830353"/>
+      <w:bookmarkStart w:id="8" w:name="_Toc106830353"/>
+      <w:bookmarkStart w:id="9" w:name="_Toc106958739"/>
       <w:r>
         <w:rPr>
           <w:rFonts w:asciiTheme="minorHAnsi" w:hAnsiTheme="minorHAnsi" w:cstheme="minorHAnsi"/>
@@ -18437,7 +18487,8 @@
         </w:rPr>
         <w:t>ерн Одиночка</w:t>
       </w:r>
-      <w:bookmarkEnd w:id="7"/>
+      <w:bookmarkEnd w:id="8"/>
+      <w:bookmarkEnd w:id="9"/>
     </w:p>
     <w:p>
       <w:pPr>
@@ -18554,7 +18605,21 @@
           <w:sz w:val="28"/>
           <w:szCs w:val="28"/>
         </w:rPr>
-        <w:t xml:space="preserve">, лучше или хуже статического класса?». Действительно, оба этих решения предоставляет глобальную точку доступа к данным, но их отличие в том, что </w:t>
+        <w:t>, лучше или хуже статического класса?». Действительно, оба этих решения предоставля</w:t>
+      </w:r>
+      <w:r>
+        <w:rPr>
+          <w:sz w:val="28"/>
+          <w:szCs w:val="28"/>
+        </w:rPr>
+        <w:t>ю</w:t>
+      </w:r>
+      <w:r>
+        <w:rPr>
+          <w:sz w:val="28"/>
+          <w:szCs w:val="28"/>
+        </w:rPr>
+        <w:t xml:space="preserve">т глобальную точку доступа к данным, но их отличие в том, что </w:t>
       </w:r>
       <w:r>
         <w:rPr>
@@ -18640,7 +18705,7 @@
           <w:sz w:val="28"/>
           <w:szCs w:val="28"/>
         </w:rPr>
-        <w:t>Рассмотрим подробнее их свойства, что выбрать выявить применимость:</w:t>
+        <w:t>Рассмотрим подробнее их свойства, что выявить применимость:</w:t>
       </w:r>
     </w:p>
     <w:p>
@@ -18718,6 +18783,13 @@
         </w:rPr>
         <w:t xml:space="preserve"> статического класса зависит от публичных членов класса</w:t>
       </w:r>
+      <w:r>
+        <w:rPr>
+          <w:sz w:val="28"/>
+          <w:szCs w:val="28"/>
+        </w:rPr>
+        <w:t>.</w:t>
+      </w:r>
     </w:p>
     <w:p>
       <w:pPr>
@@ -18778,6 +18850,13 @@
         </w:rPr>
         <w:t>такое возможно, но невозможно в статическом классе</w:t>
       </w:r>
+      <w:r>
+        <w:rPr>
+          <w:sz w:val="28"/>
+          <w:szCs w:val="28"/>
+        </w:rPr>
+        <w:t>.</w:t>
+      </w:r>
     </w:p>
     <w:p>
       <w:pPr>
@@ -18817,6 +18896,13 @@
         </w:rPr>
         <w:t>Аналогично наследованию классов</w:t>
       </w:r>
+      <w:r>
+        <w:rPr>
+          <w:sz w:val="28"/>
+          <w:szCs w:val="28"/>
+        </w:rPr>
+        <w:t>.</w:t>
+      </w:r>
     </w:p>
     <w:p>
       <w:pPr>
@@ -18870,6 +18956,13 @@
         </w:rPr>
         <w:t>может предоставлять свой экземпляр, а статический класс передать как параметр невозможно, только его поля</w:t>
       </w:r>
+      <w:r>
+        <w:rPr>
+          <w:sz w:val="28"/>
+          <w:szCs w:val="28"/>
+        </w:rPr>
+        <w:t>.</w:t>
+      </w:r>
     </w:p>
     <w:p>
       <w:pPr>
@@ -18937,6 +19030,13 @@
         </w:rPr>
         <w:t>, в статическом классе некоторые ЯП позволяют сделать отложенную инициализацию полей</w:t>
       </w:r>
+      <w:r>
+        <w:rPr>
+          <w:sz w:val="28"/>
+          <w:szCs w:val="28"/>
+        </w:rPr>
+        <w:t>.</w:t>
+      </w:r>
     </w:p>
     <w:p>
       <w:pPr>
@@ -19014,7 +19114,7 @@
           <w:szCs w:val="28"/>
         </w:rPr>
         <w:lastRenderedPageBreak/>
-        <w:t>Намного удобнее сериализовать лишь объект-одиночку, чем каждое поле статического класса помещать в какую-либо структуру данных, а затем проводить сериализацию.</w:t>
+        <w:t>Намного удобнее сериализовать объект-одиночку, чем каждое поле статического класса помещать в какую-либо структуру данных, а затем проводить сериализацию.</w:t>
       </w:r>
     </w:p>
     <w:p>
@@ -20436,106 +20536,225 @@
           <w:color w:val="000000"/>
           <w:lang w:val="en-US"/>
         </w:rPr>
+        <w:t xml:space="preserve"> Main(</w:t>
+      </w:r>
+      <w:proofErr w:type="gramStart"/>
+      <w:r>
+        <w:rPr>
+          <w:rFonts w:ascii="Arial" w:hAnsi="Arial" w:cs="Arial"/>
+          <w:color w:val="0000FF"/>
+          <w:lang w:val="en-US"/>
+        </w:rPr>
+        <w:t>string</w:t>
+      </w:r>
+      <w:r>
+        <w:rPr>
+          <w:rFonts w:ascii="Arial" w:hAnsi="Arial" w:cs="Arial"/>
+          <w:color w:val="000000"/>
+          <w:lang w:val="en-US"/>
+        </w:rPr>
+        <w:t>[</w:t>
+      </w:r>
+      <w:proofErr w:type="gramEnd"/>
+      <w:r>
+        <w:rPr>
+          <w:rFonts w:ascii="Arial" w:hAnsi="Arial" w:cs="Arial"/>
+          <w:color w:val="000000"/>
+          <w:lang w:val="en-US"/>
+        </w:rPr>
+        <w:t xml:space="preserve">] </w:t>
+      </w:r>
+      <w:proofErr w:type="spellStart"/>
+      <w:r>
+        <w:rPr>
+          <w:rFonts w:ascii="Arial" w:hAnsi="Arial" w:cs="Arial"/>
+          <w:color w:val="000000"/>
+          <w:lang w:val="en-US"/>
+        </w:rPr>
+        <w:t>args</w:t>
+      </w:r>
+      <w:proofErr w:type="spellEnd"/>
+      <w:r>
+        <w:rPr>
+          <w:rFonts w:ascii="Arial" w:hAnsi="Arial" w:cs="Arial"/>
+          <w:color w:val="000000"/>
+          <w:lang w:val="en-US"/>
+        </w:rPr>
+        <w:t>)</w:t>
+      </w:r>
+    </w:p>
+    <w:p>
+      <w:pPr>
+        <w:autoSpaceDE w:val="0"/>
+        <w:autoSpaceDN w:val="0"/>
+        <w:adjustRightInd w:val="0"/>
+        <w:spacing w:after="0" w:line="240" w:lineRule="auto"/>
+        <w:rPr>
+          <w:rFonts w:ascii="Arial" w:hAnsi="Arial" w:cs="Arial"/>
+          <w:color w:val="000000"/>
+        </w:rPr>
+      </w:pPr>
+      <w:r>
+        <w:rPr>
+          <w:rFonts w:ascii="Arial" w:hAnsi="Arial" w:cs="Arial"/>
+          <w:color w:val="000000"/>
+          <w:lang w:val="en-US"/>
+        </w:rPr>
+        <w:t xml:space="preserve">        </w:t>
+      </w:r>
+      <w:r>
+        <w:rPr>
+          <w:rFonts w:ascii="Arial" w:hAnsi="Arial" w:cs="Arial"/>
+          <w:color w:val="000000"/>
+        </w:rPr>
+        <w:t>{</w:t>
+      </w:r>
+    </w:p>
+    <w:p>
+      <w:pPr>
+        <w:autoSpaceDE w:val="0"/>
+        <w:autoSpaceDN w:val="0"/>
+        <w:adjustRightInd w:val="0"/>
+        <w:spacing w:after="0" w:line="240" w:lineRule="auto"/>
+        <w:rPr>
+          <w:rFonts w:ascii="Arial" w:hAnsi="Arial" w:cs="Arial"/>
+          <w:color w:val="000000"/>
+        </w:rPr>
+      </w:pPr>
+      <w:r>
+        <w:rPr>
+          <w:rFonts w:ascii="Arial" w:hAnsi="Arial" w:cs="Arial"/>
+          <w:color w:val="000000"/>
+        </w:rPr>
+        <w:t xml:space="preserve">            </w:t>
+      </w:r>
+      <w:r>
+        <w:rPr>
+          <w:rFonts w:ascii="Arial" w:hAnsi="Arial" w:cs="Arial"/>
+          <w:color w:val="008000"/>
+        </w:rPr>
+        <w:t xml:space="preserve">// Одиночка </w:t>
+      </w:r>
+      <w:proofErr w:type="spellStart"/>
+      <w:r>
+        <w:rPr>
+          <w:rFonts w:ascii="Arial" w:hAnsi="Arial" w:cs="Arial"/>
+          <w:color w:val="008000"/>
+        </w:rPr>
+        <w:t>проинициализируется</w:t>
+      </w:r>
+      <w:proofErr w:type="spellEnd"/>
+      <w:r>
+        <w:rPr>
+          <w:rFonts w:ascii="Arial" w:hAnsi="Arial" w:cs="Arial"/>
+          <w:color w:val="008000"/>
+        </w:rPr>
+        <w:t xml:space="preserve"> при первом вызове </w:t>
+      </w:r>
+      <w:proofErr w:type="spellStart"/>
+      <w:r>
+        <w:rPr>
+          <w:rFonts w:ascii="Arial" w:hAnsi="Arial" w:cs="Arial"/>
+          <w:color w:val="008000"/>
+        </w:rPr>
+        <w:t>Instance</w:t>
+      </w:r>
+      <w:proofErr w:type="spellEnd"/>
+    </w:p>
+    <w:p>
+      <w:pPr>
+        <w:autoSpaceDE w:val="0"/>
+        <w:autoSpaceDN w:val="0"/>
+        <w:adjustRightInd w:val="0"/>
+        <w:spacing w:after="0" w:line="240" w:lineRule="auto"/>
+        <w:rPr>
+          <w:rFonts w:ascii="Arial" w:hAnsi="Arial" w:cs="Arial"/>
+          <w:color w:val="000000"/>
+        </w:rPr>
+      </w:pPr>
+      <w:r>
+        <w:rPr>
+          <w:rFonts w:ascii="Arial" w:hAnsi="Arial" w:cs="Arial"/>
+          <w:color w:val="000000"/>
+        </w:rPr>
+        <w:t xml:space="preserve">            </w:t>
+      </w:r>
+      <w:proofErr w:type="spellStart"/>
+      <w:r>
+        <w:rPr>
+          <w:rFonts w:ascii="Arial" w:hAnsi="Arial" w:cs="Arial"/>
+          <w:color w:val="0000FF"/>
+        </w:rPr>
+        <w:t>var</w:t>
+      </w:r>
+      <w:proofErr w:type="spellEnd"/>
+      <w:r>
+        <w:rPr>
+          <w:rFonts w:ascii="Arial" w:hAnsi="Arial" w:cs="Arial"/>
+          <w:color w:val="000000"/>
+        </w:rPr>
         <w:t xml:space="preserve"> </w:t>
       </w:r>
-      <w:r>
-        <w:rPr>
-          <w:rFonts w:ascii="Arial" w:hAnsi="Arial" w:cs="Arial"/>
-          <w:color w:val="000000"/>
-          <w:lang w:val="en-US"/>
-        </w:rPr>
-        <w:t>Main</w:t>
-      </w:r>
-      <w:r>
-        <w:rPr>
-          <w:rFonts w:ascii="Arial" w:hAnsi="Arial" w:cs="Arial"/>
-          <w:color w:val="000000"/>
-          <w:lang w:val="en-US"/>
-        </w:rPr>
-        <w:t>(</w:t>
-      </w:r>
-      <w:proofErr w:type="gramStart"/>
-      <w:r>
-        <w:rPr>
-          <w:rFonts w:ascii="Arial" w:hAnsi="Arial" w:cs="Arial"/>
-          <w:color w:val="0000FF"/>
-          <w:lang w:val="en-US"/>
-        </w:rPr>
-        <w:t>string</w:t>
-      </w:r>
-      <w:r>
-        <w:rPr>
-          <w:rFonts w:ascii="Arial" w:hAnsi="Arial" w:cs="Arial"/>
-          <w:color w:val="000000"/>
-          <w:lang w:val="en-US"/>
-        </w:rPr>
-        <w:t>[</w:t>
-      </w:r>
-      <w:proofErr w:type="gramEnd"/>
-      <w:r>
-        <w:rPr>
-          <w:rFonts w:ascii="Arial" w:hAnsi="Arial" w:cs="Arial"/>
-          <w:color w:val="000000"/>
-          <w:lang w:val="en-US"/>
-        </w:rPr>
-        <w:t xml:space="preserve">] </w:t>
-      </w:r>
-      <w:proofErr w:type="spellStart"/>
-      <w:r>
-        <w:rPr>
-          <w:rFonts w:ascii="Arial" w:hAnsi="Arial" w:cs="Arial"/>
-          <w:color w:val="000000"/>
-          <w:lang w:val="en-US"/>
-        </w:rPr>
-        <w:t>args</w:t>
-      </w:r>
-      <w:proofErr w:type="spellEnd"/>
-      <w:r>
-        <w:rPr>
-          <w:rFonts w:ascii="Arial" w:hAnsi="Arial" w:cs="Arial"/>
-          <w:color w:val="000000"/>
-          <w:lang w:val="en-US"/>
-        </w:rPr>
-        <w:t>)</w:t>
-      </w:r>
-    </w:p>
-    <w:p>
-      <w:pPr>
-        <w:autoSpaceDE w:val="0"/>
-        <w:autoSpaceDN w:val="0"/>
-        <w:adjustRightInd w:val="0"/>
-        <w:spacing w:after="0" w:line="240" w:lineRule="auto"/>
-        <w:rPr>
-          <w:rFonts w:ascii="Arial" w:hAnsi="Arial" w:cs="Arial"/>
-          <w:color w:val="000000"/>
-          <w:lang w:val="en-US"/>
-        </w:rPr>
-      </w:pPr>
-      <w:r>
-        <w:rPr>
-          <w:rFonts w:ascii="Arial" w:hAnsi="Arial" w:cs="Arial"/>
-          <w:color w:val="000000"/>
-          <w:lang w:val="en-US"/>
-        </w:rPr>
-        <w:t xml:space="preserve">        {</w:t>
-      </w:r>
-    </w:p>
-    <w:p>
-      <w:pPr>
-        <w:autoSpaceDE w:val="0"/>
-        <w:autoSpaceDN w:val="0"/>
-        <w:adjustRightInd w:val="0"/>
-        <w:spacing w:after="0" w:line="240" w:lineRule="auto"/>
-        <w:rPr>
-          <w:rFonts w:ascii="Arial" w:hAnsi="Arial" w:cs="Arial"/>
-          <w:color w:val="000000"/>
-        </w:rPr>
-      </w:pPr>
-      <w:r>
-        <w:rPr>
-          <w:rFonts w:ascii="Arial" w:hAnsi="Arial" w:cs="Arial"/>
-          <w:color w:val="000000"/>
-          <w:lang w:val="en-US"/>
+      <w:proofErr w:type="spellStart"/>
+      <w:r>
+        <w:rPr>
+          <w:rFonts w:ascii="Arial" w:hAnsi="Arial" w:cs="Arial"/>
+          <w:color w:val="000000"/>
+        </w:rPr>
+        <w:t>userProfile</w:t>
+      </w:r>
+      <w:proofErr w:type="spellEnd"/>
+      <w:r>
+        <w:rPr>
+          <w:rFonts w:ascii="Arial" w:hAnsi="Arial" w:cs="Arial"/>
+          <w:color w:val="000000"/>
+        </w:rPr>
+        <w:t xml:space="preserve"> = </w:t>
+      </w:r>
+      <w:proofErr w:type="spellStart"/>
+      <w:r>
+        <w:rPr>
+          <w:rFonts w:ascii="Arial" w:hAnsi="Arial" w:cs="Arial"/>
+          <w:color w:val="000000"/>
+        </w:rPr>
+        <w:t>Profile.Instance</w:t>
+      </w:r>
+      <w:proofErr w:type="spellEnd"/>
+      <w:r>
+        <w:rPr>
+          <w:rFonts w:ascii="Arial" w:hAnsi="Arial" w:cs="Arial"/>
+          <w:color w:val="000000"/>
+        </w:rPr>
+        <w:t>;</w:t>
+      </w:r>
+    </w:p>
+    <w:p>
+      <w:pPr>
+        <w:autoSpaceDE w:val="0"/>
+        <w:autoSpaceDN w:val="0"/>
+        <w:adjustRightInd w:val="0"/>
+        <w:spacing w:after="0" w:line="240" w:lineRule="auto"/>
+        <w:rPr>
+          <w:rFonts w:ascii="Arial" w:hAnsi="Arial" w:cs="Arial"/>
+          <w:color w:val="000000"/>
+        </w:rPr>
+      </w:pPr>
+    </w:p>
+    <w:p>
+      <w:pPr>
+        <w:autoSpaceDE w:val="0"/>
+        <w:autoSpaceDN w:val="0"/>
+        <w:adjustRightInd w:val="0"/>
+        <w:spacing w:after="0" w:line="240" w:lineRule="auto"/>
+        <w:rPr>
+          <w:rFonts w:ascii="Arial" w:hAnsi="Arial" w:cs="Arial"/>
+          <w:color w:val="000000"/>
+        </w:rPr>
+      </w:pPr>
+      <w:r>
+        <w:rPr>
+          <w:rFonts w:ascii="Arial" w:hAnsi="Arial" w:cs="Arial"/>
+          <w:color w:val="000000"/>
         </w:rPr>
         <w:t xml:space="preserve">            </w:t>
       </w:r>
@@ -20544,137 +20763,21 @@
           <w:rFonts w:ascii="Arial" w:hAnsi="Arial" w:cs="Arial"/>
           <w:color w:val="008000"/>
         </w:rPr>
-        <w:t xml:space="preserve">// Одиночка </w:t>
-      </w:r>
-      <w:proofErr w:type="spellStart"/>
+        <w:t xml:space="preserve">// Изменим имя </w:t>
+      </w:r>
       <w:r>
         <w:rPr>
           <w:rFonts w:ascii="Arial" w:hAnsi="Arial" w:cs="Arial"/>
           <w:color w:val="008000"/>
         </w:rPr>
-        <w:t>проинициализируется</w:t>
-      </w:r>
-      <w:proofErr w:type="spellEnd"/>
+        <w:t xml:space="preserve">в </w:t>
+      </w:r>
       <w:r>
         <w:rPr>
           <w:rFonts w:ascii="Arial" w:hAnsi="Arial" w:cs="Arial"/>
           <w:color w:val="008000"/>
         </w:rPr>
-        <w:t xml:space="preserve"> при первом вызове </w:t>
-      </w:r>
-      <w:proofErr w:type="spellStart"/>
-      <w:r>
-        <w:rPr>
-          <w:rFonts w:ascii="Arial" w:hAnsi="Arial" w:cs="Arial"/>
-          <w:color w:val="008000"/>
-        </w:rPr>
-        <w:t>Instance</w:t>
-      </w:r>
-      <w:proofErr w:type="spellEnd"/>
-    </w:p>
-    <w:p>
-      <w:pPr>
-        <w:autoSpaceDE w:val="0"/>
-        <w:autoSpaceDN w:val="0"/>
-        <w:adjustRightInd w:val="0"/>
-        <w:spacing w:after="0" w:line="240" w:lineRule="auto"/>
-        <w:rPr>
-          <w:rFonts w:ascii="Arial" w:hAnsi="Arial" w:cs="Arial"/>
-          <w:color w:val="000000"/>
-        </w:rPr>
-      </w:pPr>
-      <w:r>
-        <w:rPr>
-          <w:rFonts w:ascii="Arial" w:hAnsi="Arial" w:cs="Arial"/>
-          <w:color w:val="000000"/>
-        </w:rPr>
-        <w:t xml:space="preserve">            </w:t>
-      </w:r>
-      <w:proofErr w:type="spellStart"/>
-      <w:r>
-        <w:rPr>
-          <w:rFonts w:ascii="Arial" w:hAnsi="Arial" w:cs="Arial"/>
-          <w:color w:val="0000FF"/>
-        </w:rPr>
-        <w:t>var</w:t>
-      </w:r>
-      <w:proofErr w:type="spellEnd"/>
-      <w:r>
-        <w:rPr>
-          <w:rFonts w:ascii="Arial" w:hAnsi="Arial" w:cs="Arial"/>
-          <w:color w:val="000000"/>
-        </w:rPr>
-        <w:t xml:space="preserve"> </w:t>
-      </w:r>
-      <w:proofErr w:type="spellStart"/>
-      <w:r>
-        <w:rPr>
-          <w:rFonts w:ascii="Arial" w:hAnsi="Arial" w:cs="Arial"/>
-          <w:color w:val="000000"/>
-        </w:rPr>
-        <w:t>userProfile</w:t>
-      </w:r>
-      <w:proofErr w:type="spellEnd"/>
-      <w:r>
-        <w:rPr>
-          <w:rFonts w:ascii="Arial" w:hAnsi="Arial" w:cs="Arial"/>
-          <w:color w:val="000000"/>
-        </w:rPr>
-        <w:t xml:space="preserve"> = </w:t>
-      </w:r>
-      <w:proofErr w:type="spellStart"/>
-      <w:r>
-        <w:rPr>
-          <w:rFonts w:ascii="Arial" w:hAnsi="Arial" w:cs="Arial"/>
-          <w:color w:val="000000"/>
-        </w:rPr>
-        <w:t>Profile.Instance</w:t>
-      </w:r>
-      <w:proofErr w:type="spellEnd"/>
-      <w:r>
-        <w:rPr>
-          <w:rFonts w:ascii="Arial" w:hAnsi="Arial" w:cs="Arial"/>
-          <w:color w:val="000000"/>
-        </w:rPr>
-        <w:t>;</w:t>
-      </w:r>
-    </w:p>
-    <w:p>
-      <w:pPr>
-        <w:autoSpaceDE w:val="0"/>
-        <w:autoSpaceDN w:val="0"/>
-        <w:adjustRightInd w:val="0"/>
-        <w:spacing w:after="0" w:line="240" w:lineRule="auto"/>
-        <w:rPr>
-          <w:rFonts w:ascii="Arial" w:hAnsi="Arial" w:cs="Arial"/>
-          <w:color w:val="000000"/>
-        </w:rPr>
-      </w:pPr>
-    </w:p>
-    <w:p>
-      <w:pPr>
-        <w:autoSpaceDE w:val="0"/>
-        <w:autoSpaceDN w:val="0"/>
-        <w:adjustRightInd w:val="0"/>
-        <w:spacing w:after="0" w:line="240" w:lineRule="auto"/>
-        <w:rPr>
-          <w:rFonts w:ascii="Arial" w:hAnsi="Arial" w:cs="Arial"/>
-          <w:color w:val="000000"/>
-        </w:rPr>
-      </w:pPr>
-      <w:r>
-        <w:rPr>
-          <w:rFonts w:ascii="Arial" w:hAnsi="Arial" w:cs="Arial"/>
-          <w:color w:val="000000"/>
-        </w:rPr>
-        <w:t xml:space="preserve">            </w:t>
-      </w:r>
-      <w:r>
-        <w:rPr>
-          <w:rFonts w:ascii="Arial" w:hAnsi="Arial" w:cs="Arial"/>
-          <w:color w:val="008000"/>
-        </w:rPr>
-        <w:t>// Изменим имя профиле и добавим настроек</w:t>
+        <w:t>профиле и добавим настроек</w:t>
       </w:r>
     </w:p>
     <w:p>
@@ -21918,7 +22021,6 @@
           <w:szCs w:val="28"/>
         </w:rPr>
       </w:pPr>
-      <w:proofErr w:type="spellStart"/>
       <w:r>
         <w:rPr>
           <w:b/>
@@ -21926,6 +22028,32 @@
           <w:szCs w:val="28"/>
         </w:rPr>
         <w:lastRenderedPageBreak/>
+        <w:t>Пул одиночек</w:t>
+      </w:r>
+      <w:r>
+        <w:rPr>
+          <w:b/>
+          <w:sz w:val="28"/>
+          <w:szCs w:val="28"/>
+        </w:rPr>
+        <w:t xml:space="preserve"> </w:t>
+      </w:r>
+      <w:r>
+        <w:rPr>
+          <w:b/>
+          <w:sz w:val="28"/>
+          <w:szCs w:val="28"/>
+        </w:rPr>
+        <w:t>(</w:t>
+      </w:r>
+      <w:proofErr w:type="spellStart"/>
+      <w:r>
+        <w:rPr>
+          <w:b/>
+          <w:sz w:val="28"/>
+          <w:szCs w:val="28"/>
+          <w:lang w:val="en-US"/>
+        </w:rPr>
         <w:t>Multiton</w:t>
       </w:r>
       <w:proofErr w:type="spellEnd"/>
@@ -21935,6 +22063,14 @@
           <w:sz w:val="28"/>
           <w:szCs w:val="28"/>
         </w:rPr>
+        <w:t>)</w:t>
+      </w:r>
+      <w:r>
+        <w:rPr>
+          <w:b/>
+          <w:sz w:val="28"/>
+          <w:szCs w:val="28"/>
+        </w:rPr>
         <w:t>*</w:t>
       </w:r>
       <w:r>
@@ -21959,7 +22095,35 @@
           <w:sz w:val="28"/>
           <w:szCs w:val="28"/>
         </w:rPr>
-        <w:t xml:space="preserve">Возможен вариант использования, когда нужно одновременно иметь доступ к нескольким состояниям экземпляра этого класса. В таком случае можно иметь одновременно несколько экземпляров этого класса, для этого существует реализация </w:t>
+        <w:t>Возможен вариант использования, когда нужно одновременно иметь доступ к</w:t>
+      </w:r>
+      <w:r>
+        <w:rPr>
+          <w:sz w:val="28"/>
+          <w:szCs w:val="28"/>
+        </w:rPr>
+        <w:t xml:space="preserve"> ограниченному числу </w:t>
+      </w:r>
+      <w:r>
+        <w:rPr>
+          <w:sz w:val="28"/>
+          <w:szCs w:val="28"/>
+        </w:rPr>
+        <w:t>экземпляр</w:t>
+      </w:r>
+      <w:r>
+        <w:rPr>
+          <w:sz w:val="28"/>
+          <w:szCs w:val="28"/>
+        </w:rPr>
+        <w:t xml:space="preserve">ов </w:t>
+      </w:r>
+      <w:r>
+        <w:rPr>
+          <w:sz w:val="28"/>
+          <w:szCs w:val="28"/>
+        </w:rPr>
+        <w:t xml:space="preserve">класса. В таком случае существует реализация </w:t>
       </w:r>
       <w:r>
         <w:rPr>
@@ -21998,16 +22162,16 @@
         </w:rPr>
         <w:t>.</w:t>
       </w:r>
-      <w:bookmarkStart w:id="8" w:name="_GoBack"/>
-      <w:bookmarkEnd w:id="8"/>
-    </w:p>
-    <w:p>
-      <w:pPr>
-        <w:rPr>
-          <w:sz w:val="28"/>
-          <w:szCs w:val="28"/>
-        </w:rPr>
-      </w:pPr>
+    </w:p>
+    <w:p>
+      <w:pPr>
+        <w:rPr>
+          <w:sz w:val="28"/>
+          <w:szCs w:val="28"/>
+        </w:rPr>
+      </w:pPr>
+      <w:bookmarkStart w:id="10" w:name="_GoBack"/>
+      <w:bookmarkEnd w:id="10"/>
     </w:p>
     <w:p>
       <w:pPr>
@@ -22030,7 +22194,8 @@
           <w:szCs w:val="28"/>
         </w:rPr>
       </w:pPr>
-      <w:bookmarkStart w:id="9" w:name="_Toc106830354"/>
+      <w:bookmarkStart w:id="11" w:name="_Toc106830354"/>
+      <w:bookmarkStart w:id="12" w:name="_Toc106958740"/>
       <w:r>
         <w:rPr>
           <w:rFonts w:asciiTheme="minorHAnsi" w:hAnsiTheme="minorHAnsi" w:cstheme="minorHAnsi"/>
@@ -22051,7 +22216,8 @@
         </w:rPr>
         <w:t>ерн Строитель</w:t>
       </w:r>
-      <w:bookmarkEnd w:id="9"/>
+      <w:bookmarkEnd w:id="11"/>
+      <w:bookmarkEnd w:id="12"/>
     </w:p>
     <w:p>
       <w:pPr>
@@ -22359,23 +22525,30 @@
           <w:sz w:val="28"/>
           <w:szCs w:val="28"/>
         </w:rPr>
+        <w:t>Изолирует код, реализующий конструирование и представление.</w:t>
+      </w:r>
+      <w:r>
+        <w:rPr>
+          <w:b/>
+          <w:sz w:val="28"/>
+          <w:szCs w:val="28"/>
+        </w:rPr>
+        <w:t xml:space="preserve"> </w:t>
+      </w:r>
+      <w:r>
+        <w:rPr>
+          <w:sz w:val="28"/>
+          <w:szCs w:val="28"/>
+        </w:rPr>
+        <w:t xml:space="preserve">Паттерн строитель улучшает модульность, инкапсулируя способ </w:t>
+      </w:r>
+      <w:r>
+        <w:rPr>
+          <w:sz w:val="28"/>
+          <w:szCs w:val="28"/>
+        </w:rPr>
         <w:lastRenderedPageBreak/>
-        <w:t>Изолирует код, реализующий конструирование и представление.</w:t>
-      </w:r>
-      <w:r>
-        <w:rPr>
-          <w:b/>
-          <w:sz w:val="28"/>
-          <w:szCs w:val="28"/>
-        </w:rPr>
-        <w:t xml:space="preserve"> </w:t>
-      </w:r>
-      <w:r>
-        <w:rPr>
-          <w:sz w:val="28"/>
-          <w:szCs w:val="28"/>
-        </w:rPr>
-        <w:t xml:space="preserve">Паттерн строитель улучшает модульность, инкапсулируя способ конструирования и представления сложного объекта. Клиентам ничего не надо знать о классах, определяющих внутреннюю структуру продукта, они отсутствуют в интерфейсе строителя. Каждый конкретный строитель </w:t>
+        <w:t xml:space="preserve">конструирования и представления сложного объекта. Клиентам ничего не надо знать о классах, определяющих внутреннюю структуру продукта, они отсутствуют в интерфейсе строителя. Каждый конкретный строитель </w:t>
       </w:r>
       <w:proofErr w:type="spellStart"/>
       <w:r>
@@ -22904,7 +23077,6 @@
           <w:sz w:val="28"/>
           <w:szCs w:val="28"/>
         </w:rPr>
-        <w:lastRenderedPageBreak/>
         <w:t>Распорядитель уведомляет строителя о том, что нужно построить очередную часть продукта</w:t>
       </w:r>
     </w:p>
@@ -22925,6 +23097,7 @@
           <w:sz w:val="28"/>
           <w:szCs w:val="28"/>
         </w:rPr>
+        <w:lastRenderedPageBreak/>
         <w:t>Строитель обрабатывает запросы распорядителя и добавляет новые части к продукту</w:t>
       </w:r>
     </w:p>
@@ -23239,7 +23412,6 @@
           <w:b/>
           <w:sz w:val="28"/>
           <w:szCs w:val="28"/>
-          <w:lang w:val="en-US"/>
         </w:rPr>
       </w:pPr>
       <w:r>
@@ -26293,7 +26465,7 @@
 </file>
 
 <file path=customXml/itemProps1.xml><?xml version="1.0" encoding="utf-8"?>
-<ds:datastoreItem xmlns:ds="http://schemas.openxmlformats.org/officeDocument/2006/customXml" ds:itemID="{51AEB652-A63C-487A-8003-594EE0CB320B}">
+<ds:datastoreItem xmlns:ds="http://schemas.openxmlformats.org/officeDocument/2006/customXml" ds:itemID="{37402031-D8FF-4D8F-9D5C-F46CA0CCBA21}">
   <ds:schemaRefs>
     <ds:schemaRef ds:uri="http://schemas.openxmlformats.org/officeDocument/2006/bibliography"/>
   </ds:schemaRefs>

</xml_diff>